<commit_message>
vignette updates including redistribution
</commit_message>
<xml_diff>
--- a/testing/FaT/FaTPower.docx
+++ b/testing/FaT/FaTPower.docx
@@ -2776,24 +2776,6 @@
         <w:rPr>
           <w:rStyle w:val="DataTypeTok"/>
         </w:rPr>
-        <w:t xml:space="preserve">panelid =</w:t>
-      </w:r>
-      <w:r>
-        <w:rPr>
-          <w:rStyle w:val="NormalTok"/>
-        </w:rPr>
-        <w:t xml:space="preserve"> </w:t>
-      </w:r>
-      <w:r>
-        <w:rPr>
-          <w:rStyle w:val="NormalTok"/>
-        </w:rPr>
-        <w:t xml:space="preserve">fat$panel, </w:t>
-      </w:r>
-      <w:r>
-        <w:rPr>
-          <w:rStyle w:val="DataTypeTok"/>
-        </w:rPr>
         <w:t xml:space="preserve">splineParams =</w:t>
       </w:r>
       <w:r>
@@ -5933,6 +5915,69 @@
         </w:rPr>
         <w:t xml:space="preserve">impdata)</w:t>
       </w:r>
+      <w:r>
+        <w:br w:type="textWrapping"/>
+      </w:r>
+      <w:r>
+        <w:rPr>
+          <w:rStyle w:val="NormalTok"/>
+        </w:rPr>
+        <w:t xml:space="preserve">fatsim_glm&lt;-</w:t>
+      </w:r>
+      <w:r>
+        <w:rPr>
+          <w:rStyle w:val="KeywordTok"/>
+        </w:rPr>
+        <w:t xml:space="preserve">make.gamMRSea</w:t>
+      </w:r>
+      <w:r>
+        <w:rPr>
+          <w:rStyle w:val="NormalTok"/>
+        </w:rPr>
+        <w:t xml:space="preserve">(fatsim_glm, </w:t>
+      </w:r>
+      <w:r>
+        <w:rPr>
+          <w:rStyle w:val="DataTypeTok"/>
+        </w:rPr>
+        <w:t xml:space="preserve">panelid=</w:t>
+      </w:r>
+      <w:r>
+        <w:rPr>
+          <w:rStyle w:val="DecValTok"/>
+        </w:rPr>
+        <w:t xml:space="preserve">1</w:t>
+      </w:r>
+      <w:r>
+        <w:rPr>
+          <w:rStyle w:val="NormalTok"/>
+        </w:rPr>
+        <w:t xml:space="preserve">:</w:t>
+      </w:r>
+      <w:r>
+        <w:rPr>
+          <w:rStyle w:val="KeywordTok"/>
+        </w:rPr>
+        <w:t xml:space="preserve">nrow</w:t>
+      </w:r>
+      <w:r>
+        <w:rPr>
+          <w:rStyle w:val="NormalTok"/>
+        </w:rPr>
+        <w:t xml:space="preserve">(impdata), </w:t>
+      </w:r>
+      <w:r>
+        <w:rPr>
+          <w:rStyle w:val="DataTypeTok"/>
+        </w:rPr>
+        <w:t xml:space="preserve">splineParams=</w:t>
+      </w:r>
+      <w:r>
+        <w:rPr>
+          <w:rStyle w:val="NormalTok"/>
+        </w:rPr>
+        <w:t xml:space="preserve">bestModel$splineParams)</w:t>
+      </w:r>
     </w:p>
     <w:p>
       <w:pPr>
@@ -6962,21 +7007,6 @@
       </w:r>
       <w:r>
         <w:rPr>
-          <w:rStyle w:val="KeywordTok"/>
-        </w:rPr>
-        <w:t xml:space="preserve">require</w:t>
-      </w:r>
-      <w:r>
-        <w:rPr>
-          <w:rStyle w:val="NormalTok"/>
-        </w:rPr>
-        <w:t xml:space="preserve">(splines)</w:t>
-      </w:r>
-      <w:r>
-        <w:br w:type="textWrapping"/>
-      </w:r>
-      <w:r>
-        <w:rPr>
           <w:rStyle w:val="NormalTok"/>
         </w:rPr>
         <w:t xml:space="preserve">powerout&lt;-</w:t>
@@ -7075,7 +7105,7 @@
         <w:rPr>
           <w:rStyle w:val="NormalTok"/>
         </w:rPr>
-        <w:t xml:space="preserve">bestModel$splineParams, </w:t>
+        <w:t xml:space="preserve">fatsim_glm$splineParams, </w:t>
       </w:r>
       <w:r>
         <w:rPr>
@@ -8282,7 +8312,7 @@
     </w:lvl>
   </w:abstractNum>
   <w:abstractNum w:abstractNumId="990">
-    <w:nsid w:val="3af7316f"/>
+    <w:nsid w:val="acf037c5"/>
     <w:multiLevelType w:val="multilevel"/>
     <w:lvl w:ilvl="0">
       <w:numFmt w:val="bullet"/>

</xml_diff>